<commit_message>
Prueba de diagramas de clase en el codigo del Visual
</commit_message>
<xml_diff>
--- a/Práctica XI - Diagrama de clases.docx
+++ b/Práctica XI - Diagrama de clases.docx
@@ -112,15 +112,7 @@
         <w:rPr>
           <w:u w:val="single"/>
         </w:rPr>
-        <w:t xml:space="preserve">Se quieren guardar profesores, de los cuales guardaremos su nombre, </w:t>
-      </w:r>
-      <w:bookmarkStart w:id="0" w:name="_GoBack"/>
-      <w:bookmarkEnd w:id="0"/>
-      <w:r>
-        <w:rPr>
-          <w:u w:val="single"/>
-        </w:rPr>
-        <w:t>apellidos, fecha de nacimiento, y asignaturas que imparte.</w:t>
+        <w:t>Se quieren guardar profesores, de los cuales guardaremos su nombre, apellidos, fecha de nacimiento, y asignaturas que imparte.</w:t>
       </w:r>
     </w:p>
     <w:p>
@@ -264,29 +256,49 @@
           <w:ilvl w:val="0"/>
           <w:numId w:val="20"/>
         </w:numPr>
-      </w:pPr>
-      <w:r>
+        <w:rPr>
+          <w:u w:val="single"/>
+        </w:rPr>
+      </w:pPr>
+      <w:bookmarkStart w:id="0" w:name="_GoBack"/>
+      <w:r>
+        <w:rPr>
+          <w:u w:val="single"/>
+        </w:rPr>
         <w:t>En un juego de ordenador existen 2 tipos de jugadores: los principiantes y los avanzados. Todos ellos deben tener un nombre y un número de vidas. Los principiantes se desplazan andando a unas coordenadas (</w:t>
       </w:r>
       <w:proofErr w:type="spellStart"/>
       <w:proofErr w:type="gramStart"/>
       <w:r>
+        <w:rPr>
+          <w:u w:val="single"/>
+        </w:rPr>
         <w:t>x,y</w:t>
       </w:r>
       <w:proofErr w:type="spellEnd"/>
       <w:proofErr w:type="gramEnd"/>
       <w:r>
+        <w:rPr>
+          <w:u w:val="single"/>
+        </w:rPr>
         <w:t>). Los jugadores avanzados además de andar también pueden conducir un vehículo para desplazarse más rápido a unas coordenadas. Cada vehículo tiene asociada una velocidad que puede ser leída y ajustada a un valor dado, pero no puede superar una velocidad máxima dada. La velocidad máxima sólo se podrá asignar una vez y no podrá ser modificada. Todos los atributos de las clases serán privados y tendrán métodos públicos para acceder a ellos (</w:t>
       </w:r>
       <w:proofErr w:type="spellStart"/>
       <w:r>
+        <w:rPr>
+          <w:u w:val="single"/>
+        </w:rPr>
         <w:t>get</w:t>
       </w:r>
       <w:proofErr w:type="spellEnd"/>
       <w:r>
+        <w:rPr>
+          <w:u w:val="single"/>
+        </w:rPr>
         <w:t xml:space="preserve">/set) salvo que los requisitos indiquen lo contrario. Debe existir un método que se llame andar y otro conducir. </w:t>
       </w:r>
     </w:p>
+    <w:bookmarkEnd w:id="0"/>
     <w:p>
       <w:pPr>
         <w:pStyle w:val="Prrafodelista"/>
@@ -4313,7 +4325,7 @@
 </file>
 
 <file path=customXml/itemProps1.xml><?xml version="1.0" encoding="utf-8"?>
-<ds:datastoreItem xmlns:ds="http://schemas.openxmlformats.org/officeDocument/2006/customXml" ds:itemID="{5054A89D-D2EB-4CB7-8E3F-1A96C58541F8}">
+<ds:datastoreItem xmlns:ds="http://schemas.openxmlformats.org/officeDocument/2006/customXml" ds:itemID="{40C61A73-0D2B-4281-A89F-1B06DEBF9D98}">
   <ds:schemaRefs>
     <ds:schemaRef ds:uri="http://schemas.openxmlformats.org/officeDocument/2006/bibliography"/>
   </ds:schemaRefs>

</xml_diff>